<commit_message>
word tp entrega 1
</commit_message>
<xml_diff>
--- a/IMAGENES PANTALLAS/LABORATORIO IV.docx
+++ b/IMAGENES PANTALLAS/LABORATORIO IV.docx
@@ -120,7 +120,7 @@
                                 <w:sz w:val="36"/>
                                 <w:szCs w:val="24"/>
                               </w:rPr>
-                              <w:object w:dxaOrig="1190" w:dyaOrig="1300" w14:anchorId="4A54FA2E">
+                              <w:object w:dxaOrig="1190" w:dyaOrig="1297" w14:anchorId="4A54FA2E">
                                 <v:shapetype id="_x0000_t75" coordsize="21600,21600" o:spt="75" o:preferrelative="t" path="m@4@5l@4@11@9@11@9@5xe" filled="f" stroked="f">
                                   <v:stroke joinstyle="miter"/>
                                   <v:formulas>
@@ -140,10 +140,10 @@
                                   <v:path o:extrusionok="f" gradientshapeok="t" o:connecttype="rect"/>
                                   <o:lock v:ext="edit" aspectratio="t"/>
                                 </v:shapetype>
-                                <v:shape id="_x0000_i1026" type="#_x0000_t75" style="width:59.5pt;height:64.85pt">
+                                <v:shape id="_x0000_i1026" type="#_x0000_t75" style="width:59.25pt;height:64.5pt">
                                   <v:imagedata r:id="rId8" o:title="" croptop="-10533f" cropright="-14043f"/>
                                 </v:shape>
-                                <o:OLEObject Type="Embed" ProgID="CDraw" ShapeID="_x0000_i1026" DrawAspect="Content" ObjectID="_1698060217" r:id="rId9"/>
+                                <o:OLEObject Type="Embed" ProgID="CDraw" ShapeID="_x0000_i1026" DrawAspect="Content" ObjectID="_1698080230" r:id="rId9"/>
                               </w:object>
                             </w:r>
                           </w:p>
@@ -406,19 +406,8 @@
                                 <w:sz w:val="32"/>
                                 <w:szCs w:val="32"/>
                               </w:rPr>
-                              <w:t xml:space="preserve">Prof. Claudio </w:t>
+                              <w:t>Prof. Claudio Fernandez</w:t>
                             </w:r>
-                            <w:proofErr w:type="spellStart"/>
-                            <w:r>
-                              <w:rPr>
-                                <w:rFonts w:ascii="Arial Narrow" w:hAnsi="Arial Narrow"/>
-                                <w:i/>
-                                <w:sz w:val="32"/>
-                                <w:szCs w:val="32"/>
-                              </w:rPr>
-                              <w:t>Fernandez</w:t>
-                            </w:r>
-                            <w:proofErr w:type="spellEnd"/>
                           </w:p>
                           <w:p/>
                           <w:p>
@@ -506,18 +495,8 @@
                                 <w:i/>
                                 <w:sz w:val="28"/>
                               </w:rPr>
-                              <w:t xml:space="preserve">Toloza </w:t>
+                              <w:t>Toloza Anibal</w:t>
                             </w:r>
-                            <w:proofErr w:type="spellStart"/>
-                            <w:r>
-                              <w:rPr>
-                                <w:rFonts w:ascii="Arial Narrow" w:hAnsi="Arial Narrow"/>
-                                <w:i/>
-                                <w:sz w:val="28"/>
-                              </w:rPr>
-                              <w:t>Anibal</w:t>
-                            </w:r>
-                            <w:proofErr w:type="spellEnd"/>
                           </w:p>
                           <w:p>
                             <w:pPr>
@@ -554,23 +533,49 @@
                                 <w:sz w:val="28"/>
                               </w:rPr>
                             </w:pPr>
-                            <w:proofErr w:type="spellStart"/>
+                            <w:del w:id="0" w:author="Yomayel Luciano Federico" w:date="2021-11-10T20:11:00Z">
+                              <w:r>
+                                <w:rPr>
+                                  <w:rFonts w:ascii="Arial Narrow" w:hAnsi="Arial Narrow"/>
+                                  <w:i/>
+                                  <w:sz w:val="28"/>
+                                </w:rPr>
+                                <w:delText xml:space="preserve">Yodamel </w:delText>
+                              </w:r>
+                            </w:del>
+                            <w:ins w:id="1" w:author="Yomayel Luciano Federico" w:date="2021-11-10T20:11:00Z">
+                              <w:r>
+                                <w:rPr>
+                                  <w:rFonts w:ascii="Arial Narrow" w:hAnsi="Arial Narrow"/>
+                                  <w:i/>
+                                  <w:sz w:val="28"/>
+                                </w:rPr>
+                                <w:t>Yo</w:t>
+                              </w:r>
+                              <w:r>
+                                <w:rPr>
+                                  <w:rFonts w:ascii="Arial Narrow" w:hAnsi="Arial Narrow"/>
+                                  <w:i/>
+                                  <w:sz w:val="28"/>
+                                </w:rPr>
+                                <w:t>maye</w:t>
+                              </w:r>
+                              <w:r>
+                                <w:rPr>
+                                  <w:rFonts w:ascii="Arial Narrow" w:hAnsi="Arial Narrow"/>
+                                  <w:i/>
+                                  <w:sz w:val="28"/>
+                                </w:rPr>
+                                <w:t xml:space="preserve"> </w:t>
+                              </w:r>
+                            </w:ins>
                             <w:r>
                               <w:rPr>
                                 <w:rFonts w:ascii="Arial Narrow" w:hAnsi="Arial Narrow"/>
                                 <w:i/>
                                 <w:sz w:val="28"/>
                               </w:rPr>
-                              <w:t>Yodamel</w:t>
-                            </w:r>
-                            <w:proofErr w:type="spellEnd"/>
-                            <w:r>
-                              <w:rPr>
-                                <w:rFonts w:ascii="Arial Narrow" w:hAnsi="Arial Narrow"/>
-                                <w:i/>
-                                <w:sz w:val="28"/>
-                              </w:rPr>
-                              <w:t xml:space="preserve"> Luciano</w:t>
+                              <w:t>Luciano</w:t>
                             </w:r>
                           </w:p>
                           <w:p>
@@ -679,7 +684,6 @@
                                       <w:szCs w:val="22"/>
                                     </w:rPr>
                                   </w:pPr>
-                                  <w:proofErr w:type="gramStart"/>
                                   <w:r>
                                     <w:rPr>
                                       <w:rFonts w:ascii="Arial Narrow" w:hAnsi="Arial Narrow"/>
@@ -687,17 +691,7 @@
                                       <w:sz w:val="22"/>
                                       <w:szCs w:val="22"/>
                                     </w:rPr>
-                                    <w:t>FECHA  APROBACIÓN</w:t>
-                                  </w:r>
-                                  <w:proofErr w:type="gramEnd"/>
-                                  <w:r>
-                                    <w:rPr>
-                                      <w:rFonts w:ascii="Arial Narrow" w:hAnsi="Arial Narrow"/>
-                                      <w:b/>
-                                      <w:sz w:val="22"/>
-                                      <w:szCs w:val="22"/>
-                                    </w:rPr>
-                                    <w:t xml:space="preserve"> </w:t>
+                                    <w:t xml:space="preserve">FECHA  APROBACIÓN </w:t>
                                   </w:r>
                                 </w:p>
                               </w:tc>
@@ -995,11 +989,11 @@
                           <w:sz w:val="36"/>
                           <w:szCs w:val="24"/>
                         </w:rPr>
-                        <w:object w:dxaOrig="1190" w:dyaOrig="1300" w14:anchorId="4A54FA2E">
-                          <v:shape id="_x0000_i1026" type="#_x0000_t75" style="width:59.5pt;height:64.85pt">
+                        <w:object w:dxaOrig="1190" w:dyaOrig="1297" w14:anchorId="4A54FA2E">
+                          <v:shape id="_x0000_i1026" type="#_x0000_t75" style="width:59.25pt;height:64.5pt">
                             <v:imagedata r:id="rId8" o:title="" croptop="-10533f" cropright="-14043f"/>
                           </v:shape>
-                          <o:OLEObject Type="Embed" ProgID="CDraw" ShapeID="_x0000_i1026" DrawAspect="Content" ObjectID="_1698060217" r:id="rId10"/>
+                          <o:OLEObject Type="Embed" ProgID="CDraw" ShapeID="_x0000_i1026" DrawAspect="Content" ObjectID="_1698080230" r:id="rId10"/>
                         </w:object>
                       </w:r>
                     </w:p>
@@ -1262,19 +1256,8 @@
                           <w:sz w:val="32"/>
                           <w:szCs w:val="32"/>
                         </w:rPr>
-                        <w:t xml:space="preserve">Prof. Claudio </w:t>
+                        <w:t>Prof. Claudio Fernandez</w:t>
                       </w:r>
-                      <w:proofErr w:type="spellStart"/>
-                      <w:r>
-                        <w:rPr>
-                          <w:rFonts w:ascii="Arial Narrow" w:hAnsi="Arial Narrow"/>
-                          <w:i/>
-                          <w:sz w:val="32"/>
-                          <w:szCs w:val="32"/>
-                        </w:rPr>
-                        <w:t>Fernandez</w:t>
-                      </w:r>
-                      <w:proofErr w:type="spellEnd"/>
                     </w:p>
                     <w:p/>
                     <w:p>
@@ -1362,18 +1345,8 @@
                           <w:i/>
                           <w:sz w:val="28"/>
                         </w:rPr>
-                        <w:t xml:space="preserve">Toloza </w:t>
+                        <w:t>Toloza Anibal</w:t>
                       </w:r>
-                      <w:proofErr w:type="spellStart"/>
-                      <w:r>
-                        <w:rPr>
-                          <w:rFonts w:ascii="Arial Narrow" w:hAnsi="Arial Narrow"/>
-                          <w:i/>
-                          <w:sz w:val="28"/>
-                        </w:rPr>
-                        <w:t>Anibal</w:t>
-                      </w:r>
-                      <w:proofErr w:type="spellEnd"/>
                     </w:p>
                     <w:p>
                       <w:pPr>
@@ -1410,23 +1383,49 @@
                           <w:sz w:val="28"/>
                         </w:rPr>
                       </w:pPr>
-                      <w:proofErr w:type="spellStart"/>
+                      <w:del w:id="2" w:author="Yomayel Luciano Federico" w:date="2021-11-10T20:11:00Z">
+                        <w:r>
+                          <w:rPr>
+                            <w:rFonts w:ascii="Arial Narrow" w:hAnsi="Arial Narrow"/>
+                            <w:i/>
+                            <w:sz w:val="28"/>
+                          </w:rPr>
+                          <w:delText xml:space="preserve">Yodamel </w:delText>
+                        </w:r>
+                      </w:del>
+                      <w:ins w:id="3" w:author="Yomayel Luciano Federico" w:date="2021-11-10T20:11:00Z">
+                        <w:r>
+                          <w:rPr>
+                            <w:rFonts w:ascii="Arial Narrow" w:hAnsi="Arial Narrow"/>
+                            <w:i/>
+                            <w:sz w:val="28"/>
+                          </w:rPr>
+                          <w:t>Yo</w:t>
+                        </w:r>
+                        <w:r>
+                          <w:rPr>
+                            <w:rFonts w:ascii="Arial Narrow" w:hAnsi="Arial Narrow"/>
+                            <w:i/>
+                            <w:sz w:val="28"/>
+                          </w:rPr>
+                          <w:t>maye</w:t>
+                        </w:r>
+                        <w:r>
+                          <w:rPr>
+                            <w:rFonts w:ascii="Arial Narrow" w:hAnsi="Arial Narrow"/>
+                            <w:i/>
+                            <w:sz w:val="28"/>
+                          </w:rPr>
+                          <w:t xml:space="preserve"> </w:t>
+                        </w:r>
+                      </w:ins>
                       <w:r>
                         <w:rPr>
                           <w:rFonts w:ascii="Arial Narrow" w:hAnsi="Arial Narrow"/>
                           <w:i/>
                           <w:sz w:val="28"/>
                         </w:rPr>
-                        <w:t>Yodamel</w:t>
-                      </w:r>
-                      <w:proofErr w:type="spellEnd"/>
-                      <w:r>
-                        <w:rPr>
-                          <w:rFonts w:ascii="Arial Narrow" w:hAnsi="Arial Narrow"/>
-                          <w:i/>
-                          <w:sz w:val="28"/>
-                        </w:rPr>
-                        <w:t xml:space="preserve"> Luciano</w:t>
+                        <w:t>Luciano</w:t>
                       </w:r>
                     </w:p>
                     <w:p>
@@ -1535,7 +1534,6 @@
                                 <w:szCs w:val="22"/>
                               </w:rPr>
                             </w:pPr>
-                            <w:proofErr w:type="gramStart"/>
                             <w:r>
                               <w:rPr>
                                 <w:rFonts w:ascii="Arial Narrow" w:hAnsi="Arial Narrow"/>
@@ -1543,17 +1541,7 @@
                                 <w:sz w:val="22"/>
                                 <w:szCs w:val="22"/>
                               </w:rPr>
-                              <w:t>FECHA  APROBACIÓN</w:t>
-                            </w:r>
-                            <w:proofErr w:type="gramEnd"/>
-                            <w:r>
-                              <w:rPr>
-                                <w:rFonts w:ascii="Arial Narrow" w:hAnsi="Arial Narrow"/>
-                                <w:b/>
-                                <w:sz w:val="22"/>
-                                <w:szCs w:val="22"/>
-                              </w:rPr>
-                              <w:t xml:space="preserve"> </w:t>
+                              <w:t xml:space="preserve">FECHA  APROBACIÓN </w:t>
                             </w:r>
                           </w:p>
                         </w:tc>
@@ -4011,6 +3999,14 @@
     <w:abstractNumId w:val="0"/>
   </w:num>
 </w:numbering>
+</file>
+
+<file path=word/people.xml><?xml version="1.0" encoding="utf-8"?>
+<w15:people xmlns:wpc="http://schemas.microsoft.com/office/word/2010/wordprocessingCanvas" xmlns:cx="http://schemas.microsoft.com/office/drawing/2014/chartex" xmlns:cx1="http://schemas.microsoft.com/office/drawing/2015/9/8/chartex" xmlns:cx2="http://schemas.microsoft.com/office/drawing/2015/10/21/chartex" xmlns:cx3="http://schemas.microsoft.com/office/drawing/2016/5/9/chartex" xmlns:cx4="http://schemas.microsoft.com/office/drawing/2016/5/10/chartex" xmlns:cx5="http://schemas.microsoft.com/office/drawing/2016/5/11/chartex" xmlns:cx6="http://schemas.microsoft.com/office/drawing/2016/5/12/chartex" xmlns:cx7="http://schemas.microsoft.com/office/drawing/2016/5/13/chartex" xmlns:cx8="http://schemas.microsoft.com/office/drawing/2016/5/14/chartex" xmlns:mc="http://schemas.openxmlformats.org/markup-compatibility/2006" xmlns:aink="http://schemas.microsoft.com/office/drawing/2016/ink" xmlns:am3d="http://schemas.microsoft.com/office/drawing/2017/model3d" xmlns:o="urn:schemas-microsoft-com:office:office" xmlns:r="http://schemas.openxmlformats.org/officeDocument/2006/relationships" xmlns:m="http://schemas.openxmlformats.org/officeDocument/2006/math" xmlns:v="urn:schemas-microsoft-com:vml" xmlns:wp14="http://schemas.microsoft.com/office/word/2010/wordprocessingDrawing" xmlns:wp="http://schemas.openxmlformats.org/drawingml/2006/wordprocessingDrawing" xmlns:w10="urn:schemas-microsoft-com:office:word" xmlns:w="http://schemas.openxmlformats.org/wordprocessingml/2006/main" xmlns:w14="http://schemas.microsoft.com/office/word/2010/wordml" xmlns:w15="http://schemas.microsoft.com/office/word/2012/wordml" xmlns:w16cex="http://schemas.microsoft.com/office/word/2018/wordml/cex" xmlns:w16cid="http://schemas.microsoft.com/office/word/2016/wordml/cid" xmlns:w16="http://schemas.microsoft.com/office/word/2018/wordml" xmlns:w16se="http://schemas.microsoft.com/office/word/2015/wordml/symex" xmlns:wpg="http://schemas.microsoft.com/office/word/2010/wordprocessingGroup" xmlns:wpi="http://schemas.microsoft.com/office/word/2010/wordprocessingInk" xmlns:wne="http://schemas.microsoft.com/office/word/2006/wordml" xmlns:wps="http://schemas.microsoft.com/office/word/2010/wordprocessingShape" mc:Ignorable="w14 w15 w16se w16cid w16 w16cex wp14">
+  <w15:person w15:author="Yomayel Luciano Federico">
+    <w15:presenceInfo w15:providerId="AD" w15:userId="S::luciano.yomayel@alumnos.frgp.utn.edu.ar::bc5c9e57-9bca-4ab7-bd2c-e854edd11076"/>
+  </w15:person>
+</w15:people>
 </file>
 
 <file path=word/styles.xml><?xml version="1.0" encoding="utf-8"?>

</xml_diff>